<commit_message>
Added new server project to 02
</commit_message>
<xml_diff>
--- a/02/flyers/react-genova - workshop 02 - flyer.docx
+++ b/02/flyers/react-genova - workshop 02 - flyer.docx
@@ -73,7 +73,7 @@
                           <a:blip r:embed="rId4" cstate="print">
                             <a:extLst>
                               <a:ext uri="{28A0092B-C50C-407E-A947-70E740481C1C}">
-                                <a14:useLocalDpi xmlns:a14="http://schemas.microsoft.com/office/drawing/2010/main" xmlns:wps="http://schemas.microsoft.com/office/word/2010/wordprocessingShape" xmlns:wpi="http://schemas.microsoft.com/office/word/2010/wordprocessingInk" xmlns:wpg="http://schemas.microsoft.com/office/word/2010/wordprocessingGroup" xmlns:w15="http://schemas.microsoft.com/office/word/2012/wordml" xmlns:w14="http://schemas.microsoft.com/office/word/2010/wordml" xmlns:w="http://schemas.openxmlformats.org/wordprocessingml/2006/main" xmlns:w10="urn:schemas-microsoft-com:office:word" xmlns:wp14="http://schemas.microsoft.com/office/word/2010/wordprocessingDrawing" xmlns:v="urn:schemas-microsoft-com:vml" xmlns:o="urn:schemas-microsoft-com:office:office" xmlns:mc="http://schemas.openxmlformats.org/markup-compatibility/2006" xmlns:wpc="http://schemas.microsoft.com/office/word/2010/wordprocessingCanvas" xmlns="" val="0"/>
+                                <a14:useLocalDpi xmlns="" xmlns:wpc="http://schemas.microsoft.com/office/word/2010/wordprocessingCanvas" xmlns:mc="http://schemas.openxmlformats.org/markup-compatibility/2006" xmlns:o="urn:schemas-microsoft-com:office:office" xmlns:v="urn:schemas-microsoft-com:vml" xmlns:wp14="http://schemas.microsoft.com/office/word/2010/wordprocessingDrawing" xmlns:w10="urn:schemas-microsoft-com:office:word" xmlns:w="http://schemas.openxmlformats.org/wordprocessingml/2006/main" xmlns:w14="http://schemas.microsoft.com/office/word/2010/wordml" xmlns:w15="http://schemas.microsoft.com/office/word/2012/wordml" xmlns:wpg="http://schemas.microsoft.com/office/word/2010/wordprocessingGroup" xmlns:wpi="http://schemas.microsoft.com/office/word/2010/wordprocessingInk" xmlns:wps="http://schemas.microsoft.com/office/word/2010/wordprocessingShape" xmlns:a14="http://schemas.microsoft.com/office/drawing/2010/main" val="0"/>
                               </a:ext>
                             </a:extLst>
                           </a:blip>
@@ -177,25 +177,25 @@
           <w:sz w:val="32"/>
           <w:szCs w:val="32"/>
         </w:rPr>
+        <w:t>coding</w:t>
+      </w:r>
+      <w:proofErr w:type="spellEnd"/>
+      <w:r>
+        <w:rPr>
+          <w:color w:val="A6A6A6" w:themeColor="background1" w:themeShade="A6"/>
+          <w:sz w:val="32"/>
+          <w:szCs w:val="32"/>
+        </w:rPr>
+        <w:t xml:space="preserve"> and </w:t>
+      </w:r>
+      <w:proofErr w:type="spellStart"/>
+      <w:r>
+        <w:rPr>
+          <w:color w:val="A6A6A6" w:themeColor="background1" w:themeShade="A6"/>
+          <w:sz w:val="32"/>
+          <w:szCs w:val="32"/>
+        </w:rPr>
         <w:t>testing</w:t>
-      </w:r>
-      <w:proofErr w:type="spellEnd"/>
-      <w:r>
-        <w:rPr>
-          <w:color w:val="A6A6A6" w:themeColor="background1" w:themeShade="A6"/>
-          <w:sz w:val="32"/>
-          <w:szCs w:val="32"/>
-        </w:rPr>
-        <w:t xml:space="preserve"> and </w:t>
-      </w:r>
-      <w:proofErr w:type="spellStart"/>
-      <w:r>
-        <w:rPr>
-          <w:color w:val="A6A6A6" w:themeColor="background1" w:themeShade="A6"/>
-          <w:sz w:val="32"/>
-          <w:szCs w:val="32"/>
-        </w:rPr>
-        <w:t>coding</w:t>
       </w:r>
       <w:proofErr w:type="spellEnd"/>
     </w:p>
@@ -239,27 +239,7 @@
           <w:szCs w:val="48"/>
           <w:lang w:val="en-US"/>
         </w:rPr>
-        <w:t>Testing a simple react-</w:t>
-      </w:r>
-      <w:proofErr w:type="spellStart"/>
-      <w:r>
-        <w:rPr>
-          <w:b/>
-          <w:sz w:val="48"/>
-          <w:szCs w:val="48"/>
-          <w:lang w:val="en-US"/>
-        </w:rPr>
-        <w:t>redux</w:t>
-      </w:r>
-      <w:proofErr w:type="spellEnd"/>
-      <w:r>
-        <w:rPr>
-          <w:b/>
-          <w:sz w:val="48"/>
-          <w:szCs w:val="48"/>
-          <w:lang w:val="en-US"/>
-        </w:rPr>
-        <w:t xml:space="preserve"> app</w:t>
+        <w:t>Your First React Application</w:t>
       </w:r>
     </w:p>
     <w:p>
@@ -383,14 +363,6 @@
       <w:pPr>
         <w:jc w:val="center"/>
         <w:rPr>
-          <w:lang w:val="en-US"/>
-        </w:rPr>
-      </w:pPr>
-    </w:p>
-    <w:p>
-      <w:pPr>
-        <w:jc w:val="center"/>
-        <w:rPr>
           <w:sz w:val="56"/>
           <w:szCs w:val="56"/>
           <w:lang w:val="en-US"/>
@@ -437,18 +409,7 @@
           <w:szCs w:val="56"/>
           <w:lang w:val="en-US"/>
         </w:rPr>
-        <w:t>2</w:t>
-      </w:r>
-      <w:bookmarkStart w:id="0" w:name="_GoBack"/>
-      <w:bookmarkEnd w:id="0"/>
-      <w:r>
-        <w:rPr>
-          <w:b/>
-          <w:sz w:val="56"/>
-          <w:szCs w:val="56"/>
-          <w:lang w:val="en-US"/>
-        </w:rPr>
-        <w:t>1</w:t>
+        <w:t>14</w:t>
       </w:r>
       <w:r>
         <w:rPr>
@@ -550,11 +511,6 @@
         </w:rPr>
         <w:t>@selesoft_piano_13</w:t>
       </w:r>
-    </w:p>
-    <w:p>
-      <w:pPr>
-        <w:jc w:val="center"/>
-      </w:pPr>
     </w:p>
     <w:p>
       <w:pPr>
@@ -729,6 +685,60 @@
         </w:rPr>
         <w:t>, non retribuito</w:t>
       </w:r>
+      <w:r>
+        <w:rPr>
+          <w:b/>
+          <w:sz w:val="32"/>
+          <w:szCs w:val="32"/>
+        </w:rPr>
+        <w:t xml:space="preserve">, </w:t>
+      </w:r>
+    </w:p>
+    <w:p>
+      <w:pPr>
+        <w:jc w:val="center"/>
+        <w:rPr>
+          <w:b/>
+          <w:sz w:val="32"/>
+          <w:szCs w:val="32"/>
+        </w:rPr>
+      </w:pPr>
+      <w:r>
+        <w:rPr>
+          <w:b/>
+          <w:sz w:val="32"/>
+          <w:szCs w:val="32"/>
+        </w:rPr>
+        <w:t xml:space="preserve">solo per dipendenti </w:t>
+      </w:r>
+      <w:proofErr w:type="spellStart"/>
+      <w:r>
+        <w:rPr>
+          <w:b/>
+          <w:sz w:val="32"/>
+          <w:szCs w:val="32"/>
+        </w:rPr>
+        <w:t>softeco</w:t>
+      </w:r>
+      <w:proofErr w:type="spellEnd"/>
+      <w:r>
+        <w:rPr>
+          <w:b/>
+          <w:sz w:val="32"/>
+          <w:szCs w:val="32"/>
+        </w:rPr>
+        <w:t>/</w:t>
+      </w:r>
+      <w:proofErr w:type="spellStart"/>
+      <w:r>
+        <w:rPr>
+          <w:b/>
+          <w:sz w:val="32"/>
+          <w:szCs w:val="32"/>
+        </w:rPr>
+        <w:t>selesoft</w:t>
+      </w:r>
+      <w:proofErr w:type="spellEnd"/>
     </w:p>
     <w:sectPr>
       <w:pgSz w:w="11906" w:h="16838"/>
@@ -1254,7 +1264,7 @@
   <a:extraClrSchemeLst/>
   <a:extLst>
     <a:ext uri="{05A4C25C-085E-4340-85A3-A5531E510DB2}">
-      <thm15:themeFamily xmlns:thm15="http://schemas.microsoft.com/office/thememl/2012/main" xmlns="" name="Office Theme" id="{62F939B6-93AF-4DB8-9C6B-D6C7DFDC589F}" vid="{4A3C46E8-61CC-4603-A589-7422A47A8E4A}"/>
+      <thm15:themeFamily xmlns="" xmlns:thm15="http://schemas.microsoft.com/office/thememl/2012/main" name="Office Theme" id="{62F939B6-93AF-4DB8-9C6B-D6C7DFDC589F}" vid="{4A3C46E8-61CC-4603-A589-7422A47A8E4A}"/>
     </a:ext>
   </a:extLst>
 </a:theme>

</xml_diff>

<commit_message>
Changes messages to movies
</commit_message>
<xml_diff>
--- a/02/flyers/react-genova - workshop 02 - flyer.docx
+++ b/02/flyers/react-genova - workshop 02 - flyer.docx
@@ -48,15 +48,15 @@
                 <wp:anchor distT="0" distB="0" distL="114300" distR="114300" simplePos="0" relativeHeight="251658240" behindDoc="0" locked="0" layoutInCell="1" allowOverlap="1">
                   <wp:simplePos x="0" y="0"/>
                   <wp:positionH relativeFrom="column">
-                    <wp:posOffset>519430</wp:posOffset>
+                    <wp:posOffset>248285</wp:posOffset>
                   </wp:positionH>
                   <wp:positionV relativeFrom="paragraph">
-                    <wp:posOffset>213995</wp:posOffset>
+                    <wp:posOffset>58420</wp:posOffset>
                   </wp:positionV>
-                  <wp:extent cx="669600" cy="619200"/>
+                  <wp:extent cx="915035" cy="913130"/>
                   <wp:effectExtent l="0" t="0" r="0" b="0"/>
                   <wp:wrapSquare wrapText="bothSides"/>
-                  <wp:docPr id="2" name="Immagine 2" descr="C:\Users\andrea.briozzo\AppData\Local\Microsoft\Windows\INetCache\Content.Word\react-logo.png"/>
+                  <wp:docPr id="2" name="Immagine 2"/>
                   <wp:cNvGraphicFramePr>
                     <a:graphicFrameLocks xmlns:a="http://schemas.openxmlformats.org/drawingml/2006/main" noChangeAspect="1"/>
                   </wp:cNvGraphicFramePr>
@@ -77,7 +77,6 @@
                               </a:ext>
                             </a:extLst>
                           </a:blip>
-                          <a:srcRect/>
                           <a:stretch>
                             <a:fillRect/>
                           </a:stretch>
@@ -85,7 +84,7 @@
                         <pic:spPr bwMode="auto">
                           <a:xfrm>
                             <a:off x="0" y="0"/>
-                            <a:ext cx="669600" cy="619200"/>
+                            <a:ext cx="915035" cy="913130"/>
                           </a:xfrm>
                           <a:prstGeom prst="rect">
                             <a:avLst/>
@@ -98,6 +97,12 @@
                       </pic:pic>
                     </a:graphicData>
                   </a:graphic>
+                  <wp14:sizeRelH relativeFrom="margin">
+                    <wp14:pctWidth>0</wp14:pctWidth>
+                  </wp14:sizeRelH>
+                  <wp14:sizeRelV relativeFrom="margin">
+                    <wp14:pctHeight>0</wp14:pctHeight>
+                  </wp14:sizeRelV>
                 </wp:anchor>
               </w:drawing>
             </w:r>
@@ -271,7 +276,7 @@
           <w:szCs w:val="32"/>
           <w:lang w:val="en-US"/>
         </w:rPr>
-        <w:t>Leaern how to create a simple client/server app in pure React.</w:t>
+        <w:t>Learn how to create a simple client/server app in pure React.</w:t>
       </w:r>
     </w:p>
     <w:p>
@@ -294,10 +299,50 @@
           <w:szCs w:val="32"/>
           <w:lang w:val="en-US"/>
         </w:rPr>
-        <w:t xml:space="preserve">We assure no “Hello World” will be shown. </w:t>
+        <w:t>N</w:t>
+      </w:r>
+      <w:r>
+        <w:rPr>
+          <w:i/>
+          <w:color w:val="808080" w:themeColor="background1" w:themeShade="80"/>
+          <w:sz w:val="32"/>
+          <w:szCs w:val="32"/>
+          <w:lang w:val="en-US"/>
+        </w:rPr>
+        <w:t>o “Hello World”</w:t>
+      </w:r>
+      <w:r>
+        <w:rPr>
+          <w:i/>
+          <w:color w:val="808080" w:themeColor="background1" w:themeShade="80"/>
+          <w:sz w:val="32"/>
+          <w:szCs w:val="32"/>
+          <w:lang w:val="en-US"/>
+        </w:rPr>
+        <w:t xml:space="preserve"> and no “Todo List”</w:t>
       </w:r>
       <w:bookmarkStart w:id="0" w:name="_GoBack"/>
       <w:bookmarkEnd w:id="0"/>
+      <w:r>
+        <w:rPr>
+          <w:i/>
+          <w:color w:val="808080" w:themeColor="background1" w:themeShade="80"/>
+          <w:sz w:val="32"/>
+          <w:szCs w:val="32"/>
+          <w:lang w:val="en-US"/>
+        </w:rPr>
+        <w:t>, we swear</w:t>
+      </w:r>
+      <w:r>
+        <w:rPr>
+          <w:i/>
+          <w:color w:val="808080" w:themeColor="background1" w:themeShade="80"/>
+          <w:sz w:val="32"/>
+          <w:szCs w:val="32"/>
+          <w:lang w:val="en-US"/>
+        </w:rPr>
+        <w:t xml:space="preserve">. </w:t>
+      </w:r>
     </w:p>
     <w:p>
       <w:pPr>

</xml_diff>